<commit_message>
[just for archive] attempt to config adc  FAILED
- failed to config adc for 6 conv with swstart and dma fetch
- need further attention
</commit_message>
<xml_diff>
--- a/DOCS/SP_BLDC_Guidlines.docx
+++ b/DOCS/SP_BLDC_Guidlines.docx
@@ -1669,7 +1669,13 @@
         </w:numPr>
       </w:pPr>
       <w:r>
-        <w:t xml:space="preserve">Depending on the pot value turn on/off in a </w:t>
+        <w:t>Depending on the pot</w:t>
+      </w:r>
+      <w:r>
+        <w:t>.</w:t>
+      </w:r>
+      <w:r>
+        <w:t xml:space="preserve"> value turn on/off in a </w:t>
       </w:r>
       <w:proofErr w:type="spellStart"/>
       <w:r>
@@ -1863,12 +1869,14 @@
         </w:rPr>
         <w:t xml:space="preserve">: Configure a TIM output on </w:t>
       </w:r>
+      <w:proofErr w:type="gramStart"/>
       <w:r>
         <w:rPr>
           <w:b/>
         </w:rPr>
         <w:t>6</w:t>
       </w:r>
+      <w:proofErr w:type="gramEnd"/>
       <w:r>
         <w:rPr>
           <w:b/>
@@ -1885,21 +1893,7 @@
         <w:rPr>
           <w:b/>
         </w:rPr>
-        <w:t xml:space="preserve">al with </w:t>
-      </w:r>
-      <w:proofErr w:type="gramStart"/>
-      <w:r>
-        <w:rPr>
-          <w:b/>
-        </w:rPr>
-        <w:t>a</w:t>
-      </w:r>
-      <w:proofErr w:type="gramEnd"/>
-      <w:r>
-        <w:rPr>
-          <w:b/>
-        </w:rPr>
-        <w:t xml:space="preserve"> </w:t>
+        <w:t xml:space="preserve">al with a </w:t>
       </w:r>
       <w:proofErr w:type="spellStart"/>
       <w:r>
@@ -2040,9 +2034,7 @@
       <w:r>
         <w:t>BLDC</w:t>
       </w:r>
-      <w:bookmarkStart w:id="4" w:name="_GoBack"/>
       <w:bookmarkEnd w:id="3"/>
-      <w:bookmarkEnd w:id="4"/>
     </w:p>
     <w:p>
       <w:pPr>
@@ -2063,6 +2055,8 @@
       <w:r>
         <w:t>)</w:t>
       </w:r>
+      <w:bookmarkStart w:id="4" w:name="_GoBack"/>
+      <w:bookmarkEnd w:id="4"/>
     </w:p>
     <w:p>
       <w:pPr>
@@ -4641,7 +4635,7 @@
 </file>
 
 <file path=customXml/itemProps1.xml><?xml version="1.0" encoding="utf-8"?>
-<ds:datastoreItem xmlns:ds="http://schemas.openxmlformats.org/officeDocument/2006/customXml" ds:itemID="{5A407007-D715-4E4E-B6B1-716DDDE39759}">
+<ds:datastoreItem xmlns:ds="http://schemas.openxmlformats.org/officeDocument/2006/customXml" ds:itemID="{51A28F25-C006-4F9E-B057-08AAA6B0FCE0}">
   <ds:schemaRefs>
     <ds:schemaRef ds:uri="http://schemas.openxmlformats.org/officeDocument/2006/bibliography"/>
   </ds:schemaRefs>

</xml_diff>